<commit_message>
filtro para letras, numeros o palabras de menos de 5 caracteres)
</commit_message>
<xml_diff>
--- a/src/conocimiento.docx
+++ b/src/conocimiento.docx
@@ -88,7 +88,15 @@
         <w:spacing w:after="0"/>
       </w:pPr>
       <w:r>
-        <w:t>- Lunes a viernes:</w:t>
+        <w:t xml:space="preserve">- </w:t>
+      </w:r>
+      <w:proofErr w:type="gramStart"/>
+      <w:r>
+        <w:t>Lunes</w:t>
+      </w:r>
+      <w:proofErr w:type="gramEnd"/>
+      <w:r>
+        <w:t xml:space="preserve"> a viernes:</w:t>
       </w:r>
     </w:p>
     <w:p>
@@ -122,8 +130,13 @@
       <w:r>
         <w:t xml:space="preserve">=== </w:t>
       </w:r>
-      <w:r>
-        <w:t>Alcalde de Yopal</w:t>
+      <w:proofErr w:type="gramStart"/>
+      <w:r>
+        <w:t>Alcalde</w:t>
+      </w:r>
+      <w:proofErr w:type="gramEnd"/>
+      <w:r>
+        <w:t xml:space="preserve"> de Yopal</w:t>
       </w:r>
       <w:r>
         <w:t xml:space="preserve"> ===</w:t>
@@ -142,7 +155,15 @@
         <w:spacing w:after="0"/>
       </w:pPr>
       <w:r>
-        <w:t>Tags: [alcalde , nombres, responsables]</w:t>
+        <w:t>Tags: [</w:t>
+      </w:r>
+      <w:proofErr w:type="gramStart"/>
+      <w:r>
+        <w:t>alcalde ,</w:t>
+      </w:r>
+      <w:proofErr w:type="gramEnd"/>
+      <w:r>
+        <w:t xml:space="preserve"> nombres, responsables]</w:t>
       </w:r>
     </w:p>
     <w:p>
@@ -177,8 +198,13 @@
       <w:r>
         <w:t xml:space="preserve">=== </w:t>
       </w:r>
-      <w:r>
-        <w:t>Secretarios de Yopal</w:t>
+      <w:proofErr w:type="gramStart"/>
+      <w:r>
+        <w:t>Secretarios</w:t>
+      </w:r>
+      <w:proofErr w:type="gramEnd"/>
+      <w:r>
+        <w:t xml:space="preserve"> de Yopal</w:t>
       </w:r>
       <w:r>
         <w:t xml:space="preserve"> ===</w:t>
@@ -516,8 +542,13 @@
       <w:r>
         <w:t xml:space="preserve">=== </w:t>
       </w:r>
-      <w:r>
-        <w:t>Responsables oficinas</w:t>
+      <w:proofErr w:type="gramStart"/>
+      <w:r>
+        <w:t>Responsables</w:t>
+      </w:r>
+      <w:proofErr w:type="gramEnd"/>
+      <w:r>
+        <w:t xml:space="preserve"> oficinas</w:t>
       </w:r>
       <w:r>
         <w:t xml:space="preserve"> ===</w:t>
@@ -1289,7 +1320,13 @@
         <w:spacing w:after="0"/>
       </w:pPr>
       <w:r>
-        <w:t>=== Traslado de EPS ===</w:t>
+        <w:t>===</w:t>
+      </w:r>
+      <w:r>
+        <w:t xml:space="preserve"> </w:t>
+      </w:r>
+      <w:r>
+        <w:t>Traslado de EPS ===</w:t>
       </w:r>
     </w:p>
     <w:p>
@@ -1667,7 +1704,15 @@
         <w:spacing w:after="0"/>
       </w:pPr>
       <w:r>
-        <w:t>- Colombianos repatriados</w:t>
+        <w:t xml:space="preserve">- </w:t>
+      </w:r>
+      <w:proofErr w:type="gramStart"/>
+      <w:r>
+        <w:t>Colombianos</w:t>
+      </w:r>
+      <w:proofErr w:type="gramEnd"/>
+      <w:r>
+        <w:t xml:space="preserve"> repatriados</w:t>
       </w:r>
     </w:p>
     <w:p>
@@ -1836,7 +1881,13 @@
       </w:pPr>
       <w:r>
         <w:lastRenderedPageBreak/>
-        <w:t>=== Requisitos de Afiliación a EPS para Migrantes ===</w:t>
+        <w:t>===</w:t>
+      </w:r>
+      <w:r>
+        <w:t xml:space="preserve"> </w:t>
+      </w:r>
+      <w:r>
+        <w:t>Requisitos de Afiliación a EPS para Migrantes ===</w:t>
       </w:r>
       <w:r>
         <w:br/>
@@ -1916,7 +1967,13 @@
         <w:spacing w:after="0"/>
       </w:pPr>
       <w:r>
-        <w:t>=== De Régimen Contributivo a Subsidiado por Pérdida de Empleo ===</w:t>
+        <w:t>===</w:t>
+      </w:r>
+      <w:r>
+        <w:t xml:space="preserve"> </w:t>
+      </w:r>
+      <w:r>
+        <w:t>De Régimen Contributivo a Subsidiado por Pérdida de Empleo ===</w:t>
       </w:r>
       <w:r>
         <w:br/>
@@ -2232,7 +2289,15 @@
       </w:r>
       <w:proofErr w:type="spellEnd"/>
       <w:r>
-        <w:t xml:space="preserve">, ese salud </w:t>
+        <w:t xml:space="preserve">, </w:t>
+      </w:r>
+      <w:proofErr w:type="gramStart"/>
+      <w:r>
+        <w:t>ese salud</w:t>
+      </w:r>
+      <w:proofErr w:type="gramEnd"/>
+      <w:r>
+        <w:t xml:space="preserve"> </w:t>
       </w:r>
       <w:proofErr w:type="spellStart"/>
       <w:r>
@@ -2954,7 +3019,15 @@
       </w:r>
       <w:r>
         <w:br/>
-        <w:t xml:space="preserve">Tags: [delineación urbana, liquidación impuesto, anticipo, declaración final, </w:t>
+        <w:t xml:space="preserve">Tags: [delineación urbana, </w:t>
+      </w:r>
+      <w:proofErr w:type="gramStart"/>
+      <w:r>
+        <w:t>liquidación impuesto</w:t>
+      </w:r>
+      <w:proofErr w:type="gramEnd"/>
+      <w:r>
+        <w:t xml:space="preserve">, anticipo, declaración final, </w:t>
       </w:r>
       <w:proofErr w:type="spellStart"/>
       <w:r>
@@ -4443,15 +4516,31 @@
         <w:spacing w:after="0"/>
       </w:pPr>
       <w:r>
-        <w:t>Pregunta: ¿Qué es el paz y salvo vehicular?</w:t>
-      </w:r>
-    </w:p>
-    <w:p>
-      <w:pPr>
-        <w:spacing w:after="0"/>
-      </w:pPr>
-      <w:r>
-        <w:t>Respuesta: Un paz y salvo es un certificado que indica que un contribuyente está al día con todas sus obligaciones tributarias, como el impuesto predial, el impuesto de vehículos, entre otros.</w:t>
+        <w:t xml:space="preserve">Pregunta: ¿Qué es </w:t>
+      </w:r>
+      <w:proofErr w:type="gramStart"/>
+      <w:r>
+        <w:t>el paz</w:t>
+      </w:r>
+      <w:proofErr w:type="gramEnd"/>
+      <w:r>
+        <w:t xml:space="preserve"> y salvo vehicular?</w:t>
+      </w:r>
+    </w:p>
+    <w:p>
+      <w:pPr>
+        <w:spacing w:after="0"/>
+      </w:pPr>
+      <w:r>
+        <w:t xml:space="preserve">Respuesta: </w:t>
+      </w:r>
+      <w:proofErr w:type="gramStart"/>
+      <w:r>
+        <w:t>Un paz</w:t>
+      </w:r>
+      <w:proofErr w:type="gramEnd"/>
+      <w:r>
+        <w:t xml:space="preserve"> y salvo es un certificado que indica que un contribuyente está al día con todas sus obligaciones tributarias, como el impuesto predial, el impuesto de vehículos, entre otros.</w:t>
       </w:r>
     </w:p>
     <w:p>
@@ -4483,15 +4572,31 @@
         <w:spacing w:after="0"/>
       </w:pPr>
       <w:r>
-        <w:t>Pregunta: ¿Cómo puedo solicitar un paz y salvo vehicular?</w:t>
-      </w:r>
-    </w:p>
-    <w:p>
-      <w:pPr>
-        <w:spacing w:after="0"/>
-      </w:pPr>
-      <w:r>
-        <w:t>Respuesta: Para solicitar un paz y salvo, debes hacerlo presencialmente en el Centro de Atención al Ciudadano de Yopal (CACY). Esto se debe a que el certificado debe llevar firma y sello seco para ser válido.</w:t>
+        <w:t xml:space="preserve">Pregunta: ¿Cómo puedo solicitar </w:t>
+      </w:r>
+      <w:proofErr w:type="gramStart"/>
+      <w:r>
+        <w:t>un paz</w:t>
+      </w:r>
+      <w:proofErr w:type="gramEnd"/>
+      <w:r>
+        <w:t xml:space="preserve"> y salvo vehicular?</w:t>
+      </w:r>
+    </w:p>
+    <w:p>
+      <w:pPr>
+        <w:spacing w:after="0"/>
+      </w:pPr>
+      <w:r>
+        <w:t xml:space="preserve">Respuesta: Para solicitar </w:t>
+      </w:r>
+      <w:proofErr w:type="gramStart"/>
+      <w:r>
+        <w:t>un paz</w:t>
+      </w:r>
+      <w:proofErr w:type="gramEnd"/>
+      <w:r>
+        <w:t xml:space="preserve"> y salvo, debes hacerlo presencialmente en el Centro de Atención al Ciudadano de Yopal (CACY). Esto se debe a que el certificado debe llevar firma y sello seco para ser válido.</w:t>
       </w:r>
     </w:p>
     <w:p>
@@ -4528,15 +4633,31 @@
         <w:spacing w:after="0"/>
       </w:pPr>
       <w:r>
-        <w:t>Pregunta: ¿Cuánto tiempo se demora la expedición del paz y salvo vehicular?</w:t>
-      </w:r>
-    </w:p>
-    <w:p>
-      <w:pPr>
-        <w:spacing w:after="0"/>
-      </w:pPr>
-      <w:r>
-        <w:t>Respuesta: Generalmente, el paz y salvo se entrega el mismo día de la solicitud. Sin embargo, el tiempo puede variar si se requiere una verificación adicional de datos.</w:t>
+        <w:t xml:space="preserve">Pregunta: ¿Cuánto tiempo se demora la expedición </w:t>
+      </w:r>
+      <w:proofErr w:type="gramStart"/>
+      <w:r>
+        <w:t>del paz</w:t>
+      </w:r>
+      <w:proofErr w:type="gramEnd"/>
+      <w:r>
+        <w:t xml:space="preserve"> y salvo vehicular?</w:t>
+      </w:r>
+    </w:p>
+    <w:p>
+      <w:pPr>
+        <w:spacing w:after="0"/>
+      </w:pPr>
+      <w:r>
+        <w:t xml:space="preserve">Respuesta: Generalmente, </w:t>
+      </w:r>
+      <w:proofErr w:type="gramStart"/>
+      <w:r>
+        <w:t>el paz</w:t>
+      </w:r>
+      <w:proofErr w:type="gramEnd"/>
+      <w:r>
+        <w:t xml:space="preserve"> y salvo se entrega el mismo día de la solicitud. Sin embargo, el tiempo puede variar si se requiere una verificación adicional de datos.</w:t>
       </w:r>
     </w:p>
     <w:p>
@@ -5428,7 +5549,15 @@
         <w:spacing w:after="0"/>
       </w:pPr>
       <w:r>
-        <w:t>Respuesta: Debes presentarte en la Alcaldía con copia del paz y salvo de impuesto vigente. La solicitud se realiza en el Centro de Atención al Ciudadano (CACY), donde recibirás orientación sobre el proceso.</w:t>
+        <w:t xml:space="preserve">Respuesta: Debes presentarte en la Alcaldía con copia </w:t>
+      </w:r>
+      <w:proofErr w:type="gramStart"/>
+      <w:r>
+        <w:t>del paz</w:t>
+      </w:r>
+      <w:proofErr w:type="gramEnd"/>
+      <w:r>
+        <w:t xml:space="preserve"> y salvo de impuesto vigente. La solicitud se realiza en el Centro de Atención al Ciudadano (CACY), donde recibirás orientación sobre el proceso.</w:t>
       </w:r>
     </w:p>
     <w:p>
@@ -6481,7 +6610,15 @@
         <w:spacing w:after="0"/>
       </w:pPr>
       <w:r>
-        <w:t>Pregunta: ¿Cómo obtengo un paz y salvo o estado de cuenta vehicular en Yopal?</w:t>
+        <w:t xml:space="preserve">Pregunta: ¿Cómo obtengo </w:t>
+      </w:r>
+      <w:proofErr w:type="gramStart"/>
+      <w:r>
+        <w:t>un paz</w:t>
+      </w:r>
+      <w:proofErr w:type="gramEnd"/>
+      <w:r>
+        <w:t xml:space="preserve"> y salvo o estado de cuenta vehicular en Yopal?</w:t>
       </w:r>
     </w:p>
     <w:p>
@@ -6689,7 +6826,15 @@
         <w:spacing w:after="0"/>
       </w:pPr>
       <w:r>
-        <w:t>Pregunta: ¿Cómo obtengo un paz y salvo predial con sello seco para trámites notariales en Yopal?</w:t>
+        <w:t xml:space="preserve">Pregunta: ¿Cómo obtengo </w:t>
+      </w:r>
+      <w:proofErr w:type="gramStart"/>
+      <w:r>
+        <w:t>un paz</w:t>
+      </w:r>
+      <w:proofErr w:type="gramEnd"/>
+      <w:r>
+        <w:t xml:space="preserve"> y salvo predial con sello seco para trámites notariales en Yopal?</w:t>
       </w:r>
     </w:p>
     <w:p>
@@ -7428,7 +7573,15 @@
         <w:spacing w:after="0"/>
       </w:pPr>
       <w:r>
-        <w:t>=== Secretaría de Hacienda – Impuesto Vehículos Públicos (Responsables) ===</w:t>
+        <w:t>=== Secretaría de Hacienda – Impuesto Vehículos Públicos (</w:t>
+      </w:r>
+      <w:proofErr w:type="gramStart"/>
+      <w:r>
+        <w:t>Responsables</w:t>
+      </w:r>
+      <w:proofErr w:type="gramEnd"/>
+      <w:r>
+        <w:t>) ===</w:t>
       </w:r>
     </w:p>
     <w:p>
@@ -7822,7 +7975,15 @@
         <w:spacing w:after="0"/>
       </w:pPr>
       <w:r>
-        <w:t>Pregunta: ¿Qué es el paz y salvo?</w:t>
+        <w:t xml:space="preserve">Pregunta: ¿Qué es </w:t>
+      </w:r>
+      <w:proofErr w:type="gramStart"/>
+      <w:r>
+        <w:t>el paz</w:t>
+      </w:r>
+      <w:proofErr w:type="gramEnd"/>
+      <w:r>
+        <w:t xml:space="preserve"> y salvo?</w:t>
       </w:r>
     </w:p>
     <w:p>
@@ -7862,7 +8023,15 @@
         <w:spacing w:after="0"/>
       </w:pPr>
       <w:r>
-        <w:t>Pregunta: ¿Cómo puedo solicitar un paz y salvo?</w:t>
+        <w:t xml:space="preserve">Pregunta: ¿Cómo puedo solicitar </w:t>
+      </w:r>
+      <w:proofErr w:type="gramStart"/>
+      <w:r>
+        <w:t>un paz</w:t>
+      </w:r>
+      <w:proofErr w:type="gramEnd"/>
+      <w:r>
+        <w:t xml:space="preserve"> y salvo?</w:t>
       </w:r>
     </w:p>
     <w:p>
@@ -7902,7 +8071,15 @@
         <w:spacing w:after="0"/>
       </w:pPr>
       <w:r>
-        <w:t>Pregunta: ¿Cuánto tiempo se demora la expedición del paz y salvo?</w:t>
+        <w:t xml:space="preserve">Pregunta: ¿Cuánto tiempo se demora la expedición </w:t>
+      </w:r>
+      <w:proofErr w:type="gramStart"/>
+      <w:r>
+        <w:t>del paz</w:t>
+      </w:r>
+      <w:proofErr w:type="gramEnd"/>
+      <w:r>
+        <w:t xml:space="preserve"> y salvo?</w:t>
       </w:r>
     </w:p>
     <w:p>
@@ -7942,7 +8119,15 @@
         <w:spacing w:after="0"/>
       </w:pPr>
       <w:r>
-        <w:t>Pregunta: ¿El paz y salvo tiene algún costo?</w:t>
+        <w:t>Pregunta: ¿</w:t>
+      </w:r>
+      <w:proofErr w:type="gramStart"/>
+      <w:r>
+        <w:t>El paz</w:t>
+      </w:r>
+      <w:proofErr w:type="gramEnd"/>
+      <w:r>
+        <w:t xml:space="preserve"> y salvo tiene algún costo?</w:t>
       </w:r>
     </w:p>
     <w:p>

</xml_diff>